<commit_message>
finished 5.3: JIRA NFRs
</commit_message>
<xml_diff>
--- a/sheet5/schmitt-radev-a53/schmitt-radev-a53-nfr.docx
+++ b/sheet5/schmitt-radev-a53/schmitt-radev-a53-nfr.docx
@@ -7,333 +7,704 @@
         <w:pStyle w:val="Titel"/>
       </w:pPr>
       <w:r>
-        <w:t>Persona Unterstützung: Anne Goose</w:t>
-      </w:r>
+        <w:t>JIRA: N</w:t>
+      </w:r>
+      <w:r>
+        <w:t>on-</w:t>
+      </w:r>
+      <w:proofErr w:type="spellStart"/>
+      <w:r>
+        <w:t>functional</w:t>
+      </w:r>
+      <w:proofErr w:type="spellEnd"/>
+      <w:r>
+        <w:t xml:space="preserve"> </w:t>
+      </w:r>
+      <w:proofErr w:type="spellStart"/>
+      <w:r>
+        <w:t>Requirements</w:t>
+      </w:r>
+      <w:proofErr w:type="spellEnd"/>
     </w:p>
     <w:p/>
     <w:p>
       <w:pPr>
-        <w:rPr>
-          <w:rFonts w:ascii="Cambria" w:hAnsi="Cambria"/>
-          <w:sz w:val="24"/>
-          <w:szCs w:val="24"/>
-        </w:rPr>
-      </w:pPr>
-      <w:r>
-        <w:rPr>
-          <w:rFonts w:ascii="Cambria" w:hAnsi="Cambria"/>
-          <w:sz w:val="24"/>
-          <w:szCs w:val="24"/>
-        </w:rPr>
-        <w:t xml:space="preserve">Die Systemfunktion </w:t>
-      </w:r>
-      <w:r>
-        <w:rPr>
-          <w:rFonts w:ascii="Cambria" w:hAnsi="Cambria"/>
+        <w:pStyle w:val="berschrift1"/>
+      </w:pPr>
+      <w:r>
+        <w:t>MMAPPSTUD-1: Usability</w:t>
+      </w:r>
+    </w:p>
+    <w:p>
+      <w:pPr>
+        <w:pStyle w:val="Listenabsatz"/>
+        <w:numPr>
+          <w:ilvl w:val="0"/>
+          <w:numId w:val="1"/>
+        </w:numPr>
+        <w:rPr>
           <w:b/>
-          <w:bCs/>
+        </w:rPr>
+      </w:pPr>
+      <w:proofErr w:type="spellStart"/>
+      <w:r>
+        <w:rPr>
+          <w:b/>
+        </w:rPr>
+        <w:t>Readability</w:t>
+      </w:r>
+      <w:proofErr w:type="spellEnd"/>
+      <w:r>
+        <w:rPr>
+          <w:b/>
+        </w:rPr>
+        <w:t>:</w:t>
+      </w:r>
+    </w:p>
+    <w:p>
+      <w:pPr>
+        <w:pStyle w:val="Listenabsatz"/>
+        <w:numPr>
+          <w:ilvl w:val="1"/>
+          <w:numId w:val="1"/>
+        </w:numPr>
+        <w:rPr>
+          <w:lang w:val="en-US"/>
+        </w:rPr>
+      </w:pPr>
+      <w:r>
+        <w:rPr>
+          <w:lang w:val="en-US"/>
+        </w:rPr>
+        <w:t xml:space="preserve">Was </w:t>
+      </w:r>
+      <w:proofErr w:type="spellStart"/>
+      <w:r>
+        <w:rPr>
+          <w:lang w:val="en-US"/>
+        </w:rPr>
+        <w:t>sind</w:t>
+      </w:r>
+      <w:proofErr w:type="spellEnd"/>
+      <w:r>
+        <w:rPr>
+          <w:lang w:val="en-US"/>
+        </w:rPr>
+        <w:t xml:space="preserve"> </w:t>
+      </w:r>
+      <w:r>
+        <w:rPr>
           <w:i/>
-          <w:iCs/>
-          <w:sz w:val="24"/>
-          <w:szCs w:val="24"/>
-        </w:rPr>
-        <w:t xml:space="preserve">„MMAPPSTUD-20: SF Filter and </w:t>
+          <w:lang w:val="en-US"/>
+        </w:rPr>
+        <w:t>„self-</w:t>
+      </w:r>
+      <w:proofErr w:type="gramStart"/>
+      <w:r>
+        <w:rPr>
+          <w:i/>
+          <w:lang w:val="en-US"/>
+        </w:rPr>
+        <w:t>explaining“</w:t>
+      </w:r>
+      <w:r>
+        <w:rPr>
+          <w:lang w:val="en-US"/>
+        </w:rPr>
+        <w:t xml:space="preserve"> i</w:t>
+      </w:r>
+      <w:r>
+        <w:rPr>
+          <w:lang w:val="en-US"/>
+        </w:rPr>
+        <w:t>tems</w:t>
+      </w:r>
+      <w:proofErr w:type="gramEnd"/>
+      <w:r>
+        <w:rPr>
+          <w:lang w:val="en-US"/>
+        </w:rPr>
+        <w:t>?</w:t>
+      </w:r>
+    </w:p>
+    <w:p>
+      <w:pPr>
+        <w:pStyle w:val="Listenabsatz"/>
+        <w:numPr>
+          <w:ilvl w:val="1"/>
+          <w:numId w:val="1"/>
+        </w:numPr>
+        <w:rPr>
+          <w:lang w:val="en-US"/>
+        </w:rPr>
+      </w:pPr>
+      <w:r>
+        <w:rPr>
+          <w:lang w:val="en-US"/>
+        </w:rPr>
+        <w:t xml:space="preserve">Was </w:t>
       </w:r>
       <w:proofErr w:type="spellStart"/>
       <w:r>
         <w:rPr>
-          <w:rFonts w:ascii="Cambria" w:hAnsi="Cambria"/>
+          <w:lang w:val="en-US"/>
+        </w:rPr>
+        <w:t>ist</w:t>
+      </w:r>
+      <w:proofErr w:type="spellEnd"/>
+      <w:r>
+        <w:rPr>
+          <w:lang w:val="en-US"/>
+        </w:rPr>
+        <w:t xml:space="preserve"> </w:t>
+      </w:r>
+      <w:proofErr w:type="spellStart"/>
+      <w:r>
+        <w:rPr>
+          <w:lang w:val="en-US"/>
+        </w:rPr>
+        <w:t>eine</w:t>
+      </w:r>
+      <w:proofErr w:type="spellEnd"/>
+      <w:r>
+        <w:rPr>
+          <w:lang w:val="en-US"/>
+        </w:rPr>
+        <w:t xml:space="preserve"> UI, die</w:t>
+      </w:r>
+      <w:r>
+        <w:rPr>
+          <w:lang w:val="en-US"/>
+        </w:rPr>
+        <w:t xml:space="preserve"> </w:t>
+      </w:r>
+      <w:r>
+        <w:rPr>
+          <w:i/>
+          <w:lang w:val="en-US"/>
+        </w:rPr>
+        <w:t>“similar to existing apps”</w:t>
+      </w:r>
+      <w:r>
+        <w:rPr>
+          <w:lang w:val="en-US"/>
+        </w:rPr>
+        <w:t xml:space="preserve"> </w:t>
+      </w:r>
+      <w:proofErr w:type="spellStart"/>
+      <w:r>
+        <w:rPr>
+          <w:lang w:val="en-US"/>
+        </w:rPr>
+        <w:t>ist</w:t>
+      </w:r>
+      <w:proofErr w:type="spellEnd"/>
+      <w:r>
+        <w:rPr>
+          <w:lang w:val="en-US"/>
+        </w:rPr>
+        <w:t>?</w:t>
+      </w:r>
+    </w:p>
+    <w:p>
+      <w:pPr>
+        <w:pStyle w:val="Listenabsatz"/>
+        <w:numPr>
+          <w:ilvl w:val="1"/>
+          <w:numId w:val="1"/>
+        </w:numPr>
+        <w:rPr>
+          <w:lang w:val="en-US"/>
+        </w:rPr>
+      </w:pPr>
+      <w:proofErr w:type="spellStart"/>
+      <w:r>
+        <w:rPr>
+          <w:lang w:val="en-US"/>
+        </w:rPr>
+        <w:t>Welche</w:t>
+      </w:r>
+      <w:proofErr w:type="spellEnd"/>
+      <w:r>
+        <w:rPr>
+          <w:lang w:val="en-US"/>
+        </w:rPr>
+        <w:t xml:space="preserve"> Fonts </w:t>
+      </w:r>
+      <w:proofErr w:type="spellStart"/>
+      <w:r>
+        <w:rPr>
+          <w:lang w:val="en-US"/>
+        </w:rPr>
+        <w:t>sind</w:t>
+      </w:r>
+      <w:proofErr w:type="spellEnd"/>
+      <w:r>
+        <w:rPr>
+          <w:lang w:val="en-US"/>
+        </w:rPr>
+        <w:t xml:space="preserve"> </w:t>
+      </w:r>
+      <w:r>
+        <w:rPr>
+          <w:i/>
+          <w:lang w:val="en-US"/>
+        </w:rPr>
+        <w:t>“easy to read”</w:t>
+      </w:r>
+      <w:r>
+        <w:rPr>
+          <w:lang w:val="en-US"/>
+        </w:rPr>
+        <w:t>?</w:t>
+      </w:r>
+    </w:p>
+    <w:p>
+      <w:pPr>
+        <w:pStyle w:val="Listenabsatz"/>
+        <w:numPr>
+          <w:ilvl w:val="0"/>
+          <w:numId w:val="1"/>
+        </w:numPr>
+        <w:rPr>
           <w:b/>
-          <w:bCs/>
+          <w:lang w:val="en-US"/>
+        </w:rPr>
+      </w:pPr>
+      <w:r>
+        <w:rPr>
+          <w:b/>
+          <w:lang w:val="en-US"/>
+        </w:rPr>
+        <w:t>Learnability:</w:t>
+      </w:r>
+    </w:p>
+    <w:p>
+      <w:pPr>
+        <w:pStyle w:val="Listenabsatz"/>
+        <w:numPr>
+          <w:ilvl w:val="1"/>
+          <w:numId w:val="1"/>
+        </w:numPr>
+        <w:rPr>
+          <w:lang w:val="en-US"/>
+        </w:rPr>
+      </w:pPr>
+      <w:r>
+        <w:rPr>
           <w:i/>
-          <w:iCs/>
-          <w:sz w:val="24"/>
-          <w:szCs w:val="24"/>
-        </w:rPr>
-        <w:t>Sort</w:t>
+          <w:lang w:val="en-US"/>
+        </w:rPr>
+        <w:t>“easily”</w:t>
+      </w:r>
+      <w:r>
+        <w:rPr>
+          <w:lang w:val="en-US"/>
+        </w:rPr>
+        <w:t>?</w:t>
+      </w:r>
+    </w:p>
+    <w:p>
+      <w:pPr>
+        <w:pStyle w:val="Listenabsatz"/>
+        <w:ind w:left="0"/>
+        <w:rPr>
+          <w:b/>
+          <w:lang w:val="en-US"/>
+        </w:rPr>
+      </w:pPr>
+      <w:proofErr w:type="spellStart"/>
+      <w:r>
+        <w:rPr>
+          <w:b/>
+          <w:lang w:val="en-US"/>
+        </w:rPr>
+        <w:t>Lösung</w:t>
       </w:r>
       <w:proofErr w:type="spellEnd"/>
       <w:r>
         <w:rPr>
-          <w:rFonts w:ascii="Cambria" w:hAnsi="Cambria"/>
           <w:b/>
-          <w:bCs/>
+          <w:lang w:val="en-US"/>
+        </w:rPr>
+        <w:t xml:space="preserve"> für </w:t>
+      </w:r>
+      <w:proofErr w:type="spellStart"/>
+      <w:r>
+        <w:rPr>
+          <w:b/>
+          <w:lang w:val="en-US"/>
+        </w:rPr>
+        <w:t>alle</w:t>
+      </w:r>
+      <w:proofErr w:type="spellEnd"/>
+      <w:r>
+        <w:rPr>
+          <w:b/>
+          <w:lang w:val="en-US"/>
+        </w:rPr>
+        <w:t>:</w:t>
+      </w:r>
+    </w:p>
+    <w:p>
+      <w:pPr>
+        <w:pStyle w:val="Listenabsatz"/>
+        <w:ind w:left="0"/>
+        <w:rPr>
+          <w:lang w:val="en-US"/>
+        </w:rPr>
+      </w:pPr>
+      <w:r>
+        <w:rPr>
+          <w:lang w:val="en-US"/>
+        </w:rPr>
+        <w:t xml:space="preserve">In Usability Test </w:t>
+      </w:r>
+      <w:proofErr w:type="spellStart"/>
+      <w:r>
+        <w:rPr>
+          <w:lang w:val="en-US"/>
+        </w:rPr>
+        <w:t>aufnehmen</w:t>
+      </w:r>
+      <w:proofErr w:type="spellEnd"/>
+      <w:r>
+        <w:rPr>
+          <w:lang w:val="en-US"/>
+        </w:rPr>
+        <w:t>: “… should not be identified as an issue in a usability test scenario</w:t>
+      </w:r>
+      <w:r>
+        <w:rPr>
+          <w:lang w:val="en-US"/>
+        </w:rPr>
+        <w:t xml:space="preserve"> by more than __% of Usability testers</w:t>
+      </w:r>
+      <w:r>
+        <w:rPr>
+          <w:lang w:val="en-US"/>
+        </w:rPr>
+        <w:t>.</w:t>
+      </w:r>
+      <w:r>
+        <w:rPr>
+          <w:lang w:val="en-US"/>
+        </w:rPr>
+        <w:t>”</w:t>
+      </w:r>
+    </w:p>
+    <w:p>
+      <w:pPr>
+        <w:pStyle w:val="berschrift1"/>
+        <w:rPr>
+          <w:lang w:val="en-US"/>
+        </w:rPr>
+      </w:pPr>
+      <w:r>
+        <w:rPr>
+          <w:lang w:val="en-US"/>
+        </w:rPr>
+        <w:t>MMAPPSTUD-2: Maintainability</w:t>
+      </w:r>
+    </w:p>
+    <w:p>
+      <w:pPr>
+        <w:pStyle w:val="Listenabsatz"/>
+        <w:numPr>
+          <w:ilvl w:val="0"/>
+          <w:numId w:val="1"/>
+        </w:numPr>
+        <w:rPr>
+          <w:b/>
+          <w:lang w:val="en-US"/>
+        </w:rPr>
+      </w:pPr>
+      <w:r>
+        <w:rPr>
+          <w:b/>
+          <w:lang w:val="en-US"/>
+        </w:rPr>
+        <w:t>Coding Conventions:</w:t>
+      </w:r>
+    </w:p>
+    <w:p>
+      <w:pPr>
+        <w:pStyle w:val="Listenabsatz"/>
+        <w:numPr>
+          <w:ilvl w:val="1"/>
+          <w:numId w:val="1"/>
+        </w:numPr>
+        <w:rPr>
+          <w:rFonts w:cstheme="minorHAnsi"/>
           <w:i/>
-          <w:iCs/>
-          <w:sz w:val="24"/>
-          <w:szCs w:val="24"/>
-        </w:rPr>
-        <w:t xml:space="preserve"> Movies“</w:t>
-      </w:r>
-      <w:r>
-        <w:rPr>
-          <w:rFonts w:ascii="Cambria" w:hAnsi="Cambria"/>
-          <w:sz w:val="24"/>
-          <w:szCs w:val="24"/>
-        </w:rPr>
-        <w:t xml:space="preserve"> unterstützt Anne Goose in ihren Needs – sie möchte schnell hoch bewertete Videos abrufen können, was durch die Sortier- und </w:t>
-      </w:r>
-      <w:proofErr w:type="spellStart"/>
-      <w:r>
-        <w:rPr>
-          <w:rFonts w:ascii="Cambria" w:hAnsi="Cambria"/>
-          <w:sz w:val="24"/>
-          <w:szCs w:val="24"/>
-        </w:rPr>
-        <w:t>Filterfuntion</w:t>
-      </w:r>
-      <w:proofErr w:type="spellEnd"/>
-      <w:r>
-        <w:rPr>
-          <w:rFonts w:ascii="Cambria" w:hAnsi="Cambria"/>
-          <w:sz w:val="24"/>
-          <w:szCs w:val="24"/>
-        </w:rPr>
-        <w:t xml:space="preserve"> unterstützt wir</w:t>
-      </w:r>
-      <w:r>
-        <w:rPr>
-          <w:rFonts w:ascii="Cambria" w:hAnsi="Cambria"/>
-          <w:sz w:val="24"/>
-          <w:szCs w:val="24"/>
-        </w:rPr>
-        <w:t>d.</w:t>
-      </w:r>
-    </w:p>
-    <w:p>
-      <w:pPr>
-        <w:rPr>
-          <w:rFonts w:ascii="Cambria" w:hAnsi="Cambria"/>
-          <w:sz w:val="24"/>
-          <w:szCs w:val="24"/>
-        </w:rPr>
-      </w:pPr>
-      <w:r>
-        <w:rPr>
-          <w:rFonts w:ascii="Cambria" w:hAnsi="Cambria"/>
-          <w:sz w:val="24"/>
-          <w:szCs w:val="24"/>
-        </w:rPr>
-        <w:t xml:space="preserve">Durch die Implementierung der Funktionen </w:t>
-      </w:r>
-      <w:r>
-        <w:rPr>
-          <w:rFonts w:ascii="Cambria" w:hAnsi="Cambria"/>
+          <w:lang w:val="en-US"/>
+        </w:rPr>
+      </w:pPr>
+      <w:r>
+        <w:rPr>
+          <w:rFonts w:cstheme="minorHAnsi"/>
+          <w:i/>
+          <w:shd w:val="clear" w:color="auto" w:fill="FFFFFF"/>
+          <w:lang w:val="en-US"/>
+        </w:rPr>
+        <w:t>“</w:t>
+      </w:r>
+      <w:r>
+        <w:rPr>
+          <w:rFonts w:cstheme="minorHAnsi"/>
+          <w:i/>
+          <w:shd w:val="clear" w:color="auto" w:fill="FFFFFF"/>
+          <w:lang w:val="en-US"/>
+        </w:rPr>
+        <w:t>The classes and methods of the movie manager code are not too long</w:t>
+      </w:r>
+      <w:r>
+        <w:rPr>
+          <w:rFonts w:cstheme="minorHAnsi"/>
+          <w:i/>
+          <w:shd w:val="clear" w:color="auto" w:fill="FFFFFF"/>
+          <w:lang w:val="en-US"/>
+        </w:rPr>
+        <w:t>”</w:t>
+      </w:r>
+    </w:p>
+    <w:p>
+      <w:pPr>
+        <w:pStyle w:val="Listenabsatz"/>
+        <w:numPr>
+          <w:ilvl w:val="2"/>
+          <w:numId w:val="1"/>
+        </w:numPr>
+        <w:rPr>
+          <w:rFonts w:cstheme="minorHAnsi"/>
+          <w:lang w:val="en-US"/>
+        </w:rPr>
+      </w:pPr>
+      <w:r>
+        <w:rPr>
+          <w:rFonts w:cstheme="minorHAnsi"/>
+          <w:shd w:val="clear" w:color="auto" w:fill="FFFFFF"/>
+          <w:lang w:val="en-US"/>
+        </w:rPr>
+        <w:t>“Class methods should not exceed 50 lines of code”</w:t>
+      </w:r>
+    </w:p>
+    <w:p>
+      <w:pPr>
+        <w:pStyle w:val="berschrift1"/>
+        <w:rPr>
+          <w:lang w:val="en-US"/>
+        </w:rPr>
+      </w:pPr>
+      <w:r>
+        <w:rPr>
+          <w:lang w:val="en-US"/>
+        </w:rPr>
+        <w:t>MMAPPSTUD-</w:t>
+      </w:r>
+      <w:r>
+        <w:rPr>
+          <w:lang w:val="en-US"/>
+        </w:rPr>
+        <w:t>3: Portability</w:t>
+      </w:r>
+    </w:p>
+    <w:p>
+      <w:pPr>
+        <w:pStyle w:val="Listenabsatz"/>
+        <w:numPr>
+          <w:ilvl w:val="0"/>
+          <w:numId w:val="1"/>
+        </w:numPr>
+        <w:rPr>
           <w:b/>
+          <w:lang w:val="en-US"/>
+        </w:rPr>
+      </w:pPr>
+      <w:r>
+        <w:rPr>
+          <w:b/>
+          <w:lang w:val="en-US"/>
+        </w:rPr>
+        <w:t>Version Independence:</w:t>
+      </w:r>
+    </w:p>
+    <w:p>
+      <w:pPr>
+        <w:pStyle w:val="Listenabsatz"/>
+        <w:numPr>
+          <w:ilvl w:val="1"/>
+          <w:numId w:val="1"/>
+        </w:numPr>
+        <w:rPr>
           <w:i/>
-          <w:sz w:val="24"/>
-          <w:szCs w:val="24"/>
-        </w:rPr>
-        <w:t>MMAPPSTUD-45: Link New Performer</w:t>
-      </w:r>
-      <w:r>
-        <w:rPr>
-          <w:rFonts w:ascii="Cambria" w:hAnsi="Cambria"/>
-          <w:sz w:val="24"/>
-          <w:szCs w:val="24"/>
-        </w:rPr>
-        <w:t xml:space="preserve">, </w:t>
-      </w:r>
-      <w:r>
-        <w:rPr>
-          <w:rFonts w:ascii="Cambria" w:hAnsi="Cambria"/>
+          <w:lang w:val="en-US"/>
+        </w:rPr>
+      </w:pPr>
+      <w:r>
+        <w:rPr>
+          <w:i/>
+          <w:lang w:val="en-US"/>
+        </w:rPr>
+        <w:t>“The app runs on modern Android devices”</w:t>
+      </w:r>
+    </w:p>
+    <w:p>
+      <w:pPr>
+        <w:pStyle w:val="Listenabsatz"/>
+        <w:numPr>
+          <w:ilvl w:val="2"/>
+          <w:numId w:val="1"/>
+        </w:numPr>
+        <w:rPr>
+          <w:lang w:val="en-US"/>
+        </w:rPr>
+      </w:pPr>
+      <w:r>
+        <w:rPr>
+          <w:lang w:val="en-US"/>
+        </w:rPr>
+        <w:t>… Android version 27.0, Hardware requirements:</w:t>
+      </w:r>
+    </w:p>
+    <w:p>
+      <w:pPr>
+        <w:pStyle w:val="berschrift1"/>
+        <w:rPr>
+          <w:lang w:val="en-US"/>
+        </w:rPr>
+      </w:pPr>
+      <w:r>
+        <w:rPr>
+          <w:lang w:val="en-US"/>
+        </w:rPr>
+        <w:t>MMAPPSTUD-</w:t>
+      </w:r>
+      <w:r>
+        <w:rPr>
+          <w:lang w:val="en-US"/>
+        </w:rPr>
+        <w:t>4: Ef</w:t>
+      </w:r>
+      <w:r>
+        <w:rPr>
+          <w:lang w:val="en-US"/>
+        </w:rPr>
+        <w:t>ficiency</w:t>
+      </w:r>
+    </w:p>
+    <w:p>
+      <w:pPr>
+        <w:rPr>
+          <w:lang w:val="en-US"/>
+        </w:rPr>
+      </w:pPr>
+      <w:r>
+        <w:rPr>
+          <w:lang w:val="en-US"/>
+        </w:rPr>
+        <w:t>All requirements quantified.</w:t>
+      </w:r>
+    </w:p>
+    <w:p>
+      <w:pPr>
+        <w:pStyle w:val="berschrift1"/>
+        <w:rPr>
+          <w:lang w:val="en-US"/>
+        </w:rPr>
+      </w:pPr>
+      <w:r>
+        <w:rPr>
+          <w:lang w:val="en-US"/>
+        </w:rPr>
+        <w:t>MMAPPSTUD-</w:t>
+      </w:r>
+      <w:r>
+        <w:rPr>
+          <w:lang w:val="en-US"/>
+        </w:rPr>
+        <w:t>5: Reliability</w:t>
+      </w:r>
+    </w:p>
+    <w:p>
+      <w:pPr>
+        <w:pStyle w:val="Listenabsatz"/>
+        <w:numPr>
+          <w:ilvl w:val="0"/>
+          <w:numId w:val="1"/>
+        </w:numPr>
+        <w:rPr>
           <w:b/>
+          <w:lang w:val="en-US"/>
+        </w:rPr>
+      </w:pPr>
+      <w:r>
+        <w:rPr>
+          <w:b/>
+          <w:lang w:val="en-US"/>
+        </w:rPr>
+        <w:t>Fault tolerance</w:t>
+      </w:r>
+      <w:r>
+        <w:rPr>
+          <w:b/>
+          <w:lang w:val="en-US"/>
+        </w:rPr>
+        <w:t>:</w:t>
+      </w:r>
+    </w:p>
+    <w:p>
+      <w:pPr>
+        <w:pStyle w:val="Listenabsatz"/>
+        <w:numPr>
+          <w:ilvl w:val="1"/>
+          <w:numId w:val="1"/>
+        </w:numPr>
+        <w:rPr>
           <w:i/>
-          <w:sz w:val="24"/>
-          <w:szCs w:val="24"/>
-        </w:rPr>
-        <w:t>MMAPPSTUD-46: Link New Movie</w:t>
-      </w:r>
-      <w:r>
-        <w:rPr>
-          <w:rFonts w:ascii="Cambria" w:hAnsi="Cambria"/>
-          <w:sz w:val="24"/>
-          <w:szCs w:val="24"/>
-        </w:rPr>
-        <w:t xml:space="preserve">, </w:t>
-      </w:r>
-      <w:r>
-        <w:rPr>
-          <w:rFonts w:ascii="Cambria" w:hAnsi="Cambria"/>
-          <w:b/>
+          <w:lang w:val="en-US"/>
+        </w:rPr>
+      </w:pPr>
+      <w:r>
+        <w:rPr>
           <w:i/>
-          <w:sz w:val="24"/>
-          <w:szCs w:val="24"/>
-        </w:rPr>
-        <w:t xml:space="preserve">MMAPPSTUD-25: Link </w:t>
-      </w:r>
-      <w:proofErr w:type="spellStart"/>
-      <w:r>
-        <w:rPr>
-          <w:rFonts w:ascii="Cambria" w:hAnsi="Cambria"/>
-          <w:b/>
-          <w:i/>
-          <w:sz w:val="24"/>
-          <w:szCs w:val="24"/>
-        </w:rPr>
-        <w:t>Existing</w:t>
-      </w:r>
-      <w:proofErr w:type="spellEnd"/>
-      <w:r>
-        <w:rPr>
-          <w:rFonts w:ascii="Cambria" w:hAnsi="Cambria"/>
-          <w:b/>
-          <w:i/>
-          <w:sz w:val="24"/>
-          <w:szCs w:val="24"/>
-        </w:rPr>
-        <w:t xml:space="preserve"> Performer</w:t>
-      </w:r>
-      <w:r>
-        <w:rPr>
-          <w:rFonts w:ascii="Cambria" w:hAnsi="Cambria"/>
-          <w:sz w:val="24"/>
-          <w:szCs w:val="24"/>
-        </w:rPr>
-        <w:t xml:space="preserve">, </w:t>
-      </w:r>
-      <w:r>
-        <w:rPr>
-          <w:rFonts w:ascii="Cambria" w:hAnsi="Cambria"/>
-          <w:b/>
-          <w:i/>
-          <w:sz w:val="24"/>
-          <w:szCs w:val="24"/>
-        </w:rPr>
-        <w:t xml:space="preserve">MMAPPSTUD-35: Link </w:t>
-      </w:r>
-      <w:proofErr w:type="spellStart"/>
-      <w:r>
-        <w:rPr>
-          <w:rFonts w:ascii="Cambria" w:hAnsi="Cambria"/>
-          <w:b/>
-          <w:i/>
-          <w:sz w:val="24"/>
-          <w:szCs w:val="24"/>
-        </w:rPr>
-        <w:t>Existing</w:t>
-      </w:r>
-      <w:proofErr w:type="spellEnd"/>
-      <w:r>
-        <w:rPr>
-          <w:rFonts w:ascii="Cambria" w:hAnsi="Cambria"/>
-          <w:b/>
-          <w:i/>
-          <w:sz w:val="24"/>
-          <w:szCs w:val="24"/>
-        </w:rPr>
-        <w:t xml:space="preserve"> Movie</w:t>
-      </w:r>
-      <w:r>
-        <w:rPr>
-          <w:rFonts w:ascii="Cambria" w:hAnsi="Cambria"/>
-          <w:sz w:val="24"/>
-          <w:szCs w:val="24"/>
-        </w:rPr>
-        <w:t xml:space="preserve"> wird Anne Goose in ihren </w:t>
-      </w:r>
-      <w:proofErr w:type="spellStart"/>
-      <w:r>
-        <w:rPr>
-          <w:rFonts w:ascii="Cambria" w:hAnsi="Cambria"/>
-          <w:sz w:val="24"/>
-          <w:szCs w:val="24"/>
-        </w:rPr>
-        <w:t>Frustrations</w:t>
-      </w:r>
-      <w:proofErr w:type="spellEnd"/>
-      <w:r>
-        <w:rPr>
-          <w:rFonts w:ascii="Cambria" w:hAnsi="Cambria"/>
-          <w:sz w:val="24"/>
-          <w:szCs w:val="24"/>
-        </w:rPr>
-        <w:t xml:space="preserve"> „unterstützt“. Diese Funktionen sollten so umgesetzt werden, dass Inkonsistenzen vermieden werden, also Movie&lt;-&gt;Performer stets reziprok gelinkt werden.</w:t>
-      </w:r>
-    </w:p>
-    <w:p>
-      <w:pPr>
-        <w:rPr>
-          <w:rFonts w:ascii="Cambria" w:hAnsi="Cambria"/>
-          <w:sz w:val="24"/>
-          <w:szCs w:val="24"/>
-        </w:rPr>
-      </w:pPr>
-      <w:r>
-        <w:rPr>
-          <w:rFonts w:ascii="Cambria" w:hAnsi="Cambria"/>
-          <w:sz w:val="24"/>
-          <w:szCs w:val="24"/>
-        </w:rPr>
-        <w:t xml:space="preserve">Ihre idealen Feature-Wünsche werden durch </w:t>
-      </w:r>
-      <w:r>
-        <w:rPr>
-          <w:rFonts w:ascii="Cambria" w:hAnsi="Cambria"/>
-          <w:b/>
-          <w:i/>
-          <w:sz w:val="24"/>
-          <w:szCs w:val="24"/>
-        </w:rPr>
-        <w:t>MMAPPSTUD-32: Rate Performer</w:t>
-      </w:r>
-      <w:r>
-        <w:rPr>
-          <w:rFonts w:ascii="Cambria" w:hAnsi="Cambria"/>
-          <w:sz w:val="24"/>
-          <w:szCs w:val="24"/>
-        </w:rPr>
-        <w:t xml:space="preserve"> erfüllt. Dies erlaubt ihr, Performer zu bewerten und diese Bewertung auch zu ändern. Evtl. könnte die Funktion </w:t>
-      </w:r>
-      <w:r>
-        <w:rPr>
-          <w:rFonts w:ascii="Cambria" w:hAnsi="Cambria"/>
-          <w:b/>
-          <w:i/>
-          <w:sz w:val="24"/>
-          <w:szCs w:val="24"/>
-        </w:rPr>
-        <w:t xml:space="preserve">MMAPPSTUD-29: Filter and </w:t>
-      </w:r>
-      <w:proofErr w:type="spellStart"/>
-      <w:r>
-        <w:rPr>
-          <w:rFonts w:ascii="Cambria" w:hAnsi="Cambria"/>
-          <w:b/>
-          <w:i/>
-          <w:sz w:val="24"/>
-          <w:szCs w:val="24"/>
-        </w:rPr>
-        <w:t>Sort</w:t>
-      </w:r>
-      <w:proofErr w:type="spellEnd"/>
-      <w:r>
-        <w:rPr>
-          <w:rFonts w:ascii="Cambria" w:hAnsi="Cambria"/>
-          <w:b/>
-          <w:i/>
-          <w:sz w:val="24"/>
-          <w:szCs w:val="24"/>
-        </w:rPr>
-        <w:t xml:space="preserve"> Performers</w:t>
-      </w:r>
-      <w:r>
-        <w:rPr>
-          <w:rFonts w:ascii="Cambria" w:hAnsi="Cambria"/>
-          <w:sz w:val="24"/>
-          <w:szCs w:val="24"/>
-        </w:rPr>
-        <w:t xml:space="preserve"> für sie ebenfalls relevant sein, da sie so die besonders schlechten Performer filtern oder entspre</w:t>
+          <w:lang w:val="en-US"/>
+        </w:rPr>
+        <w:t>“Exception handling mechanisms are provided.”</w:t>
       </w:r>
       <w:bookmarkStart w:id="0" w:name="_GoBack"/>
       <w:bookmarkEnd w:id="0"/>
-      <w:r>
-        <w:rPr>
-          <w:rFonts w:ascii="Cambria" w:hAnsi="Cambria"/>
-          <w:sz w:val="24"/>
-          <w:szCs w:val="24"/>
-        </w:rPr>
-        <w:t>chend sortierte Ansichten abrufen kann.</w:t>
+    </w:p>
+    <w:p>
+      <w:pPr>
+        <w:pStyle w:val="Listenabsatz"/>
+        <w:numPr>
+          <w:ilvl w:val="2"/>
+          <w:numId w:val="1"/>
+        </w:numPr>
+        <w:rPr>
+          <w:lang w:val="en-US"/>
+        </w:rPr>
+      </w:pPr>
+      <w:r>
+        <w:rPr>
+          <w:lang w:val="en-US"/>
+        </w:rPr>
+        <w:t xml:space="preserve">“… before the exception propagates up the </w:t>
+      </w:r>
+      <w:proofErr w:type="spellStart"/>
+      <w:r>
+        <w:rPr>
+          <w:lang w:val="en-US"/>
+        </w:rPr>
+        <w:t>callstack</w:t>
+      </w:r>
+      <w:proofErr w:type="spellEnd"/>
+      <w:r>
+        <w:rPr>
+          <w:lang w:val="en-US"/>
+        </w:rPr>
+        <w:t xml:space="preserve"> to ultimately crash the app.”</w:t>
       </w:r>
     </w:p>
     <w:sectPr>
@@ -344,6 +715,126 @@
     </w:sectPr>
   </w:body>
 </w:document>
+</file>
+
+<file path=word/numbering.xml><?xml version="1.0" encoding="utf-8"?>
+<w:numbering xmlns:wpc="http://schemas.microsoft.com/office/word/2010/wordprocessingCanvas" xmlns:cx="http://schemas.microsoft.com/office/drawing/2014/chartex" xmlns:cx1="http://schemas.microsoft.com/office/drawing/2015/9/8/chartex" xmlns:cx2="http://schemas.microsoft.com/office/drawing/2015/10/21/chartex" xmlns:cx3="http://schemas.microsoft.com/office/drawing/2016/5/9/chartex" xmlns:cx4="http://schemas.microsoft.com/office/drawing/2016/5/10/chartex" xmlns:cx5="http://schemas.microsoft.com/office/drawing/2016/5/11/chartex" xmlns:cx6="http://schemas.microsoft.com/office/drawing/2016/5/12/chartex" xmlns:cx7="http://schemas.microsoft.com/office/drawing/2016/5/13/chartex" xmlns:cx8="http://schemas.microsoft.com/office/drawing/2016/5/14/chartex" xmlns:mc="http://schemas.openxmlformats.org/markup-compatibility/2006" xmlns:aink="http://schemas.microsoft.com/office/drawing/2016/ink" xmlns:am3d="http://schemas.microsoft.com/office/drawing/2017/model3d" xmlns:o="urn:schemas-microsoft-com:office:office" xmlns:r="http://schemas.openxmlformats.org/officeDocument/2006/relationships" xmlns:m="http://schemas.openxmlformats.org/officeDocument/2006/math" xmlns:v="urn:schemas-microsoft-com:vml" xmlns:wp14="http://schemas.microsoft.com/office/word/2010/wordprocessingDrawing" xmlns:wp="http://schemas.openxmlformats.org/drawingml/2006/wordprocessingDrawing" xmlns:w10="urn:schemas-microsoft-com:office:word" xmlns:w="http://schemas.openxmlformats.org/wordprocessingml/2006/main" xmlns:w14="http://schemas.microsoft.com/office/word/2010/wordml" xmlns:w15="http://schemas.microsoft.com/office/word/2012/wordml" xmlns:w16cid="http://schemas.microsoft.com/office/word/2016/wordml/cid" xmlns:w16se="http://schemas.microsoft.com/office/word/2015/wordml/symex" xmlns:wpg="http://schemas.microsoft.com/office/word/2010/wordprocessingGroup" xmlns:wpi="http://schemas.microsoft.com/office/word/2010/wordprocessingInk" xmlns:wne="http://schemas.microsoft.com/office/word/2006/wordml" xmlns:wps="http://schemas.microsoft.com/office/word/2010/wordprocessingShape" mc:Ignorable="w14 w15 w16se w16cid wp14">
+  <w:abstractNum w:abstractNumId="0" w15:restartNumberingAfterBreak="0">
+    <w:nsid w:val="4C6867B8"/>
+    <w:multiLevelType w:val="hybridMultilevel"/>
+    <w:tmpl w:val="C1EE52C6"/>
+    <w:lvl w:ilvl="0" w:tplc="B504D28C">
+      <w:numFmt w:val="bullet"/>
+      <w:lvlText w:val="-"/>
+      <w:lvlJc w:val="left"/>
+      <w:pPr>
+        <w:ind w:left="360" w:hanging="360"/>
+      </w:pPr>
+      <w:rPr>
+        <w:rFonts w:ascii="Calibri" w:eastAsiaTheme="minorHAnsi" w:hAnsi="Calibri" w:cs="Calibri" w:hint="default"/>
+      </w:rPr>
+    </w:lvl>
+    <w:lvl w:ilvl="1" w:tplc="04070003">
+      <w:start w:val="1"/>
+      <w:numFmt w:val="bullet"/>
+      <w:lvlText w:val="o"/>
+      <w:lvlJc w:val="left"/>
+      <w:pPr>
+        <w:ind w:left="1080" w:hanging="360"/>
+      </w:pPr>
+      <w:rPr>
+        <w:rFonts w:ascii="Courier New" w:hAnsi="Courier New" w:cs="Courier New" w:hint="default"/>
+      </w:rPr>
+    </w:lvl>
+    <w:lvl w:ilvl="2" w:tplc="04070005">
+      <w:start w:val="1"/>
+      <w:numFmt w:val="bullet"/>
+      <w:lvlText w:val=""/>
+      <w:lvlJc w:val="left"/>
+      <w:pPr>
+        <w:ind w:left="1800" w:hanging="360"/>
+      </w:pPr>
+      <w:rPr>
+        <w:rFonts w:ascii="Wingdings" w:hAnsi="Wingdings" w:hint="default"/>
+      </w:rPr>
+    </w:lvl>
+    <w:lvl w:ilvl="3" w:tplc="04070001" w:tentative="1">
+      <w:start w:val="1"/>
+      <w:numFmt w:val="bullet"/>
+      <w:lvlText w:val=""/>
+      <w:lvlJc w:val="left"/>
+      <w:pPr>
+        <w:ind w:left="2520" w:hanging="360"/>
+      </w:pPr>
+      <w:rPr>
+        <w:rFonts w:ascii="Symbol" w:hAnsi="Symbol" w:hint="default"/>
+      </w:rPr>
+    </w:lvl>
+    <w:lvl w:ilvl="4" w:tplc="04070003" w:tentative="1">
+      <w:start w:val="1"/>
+      <w:numFmt w:val="bullet"/>
+      <w:lvlText w:val="o"/>
+      <w:lvlJc w:val="left"/>
+      <w:pPr>
+        <w:ind w:left="3240" w:hanging="360"/>
+      </w:pPr>
+      <w:rPr>
+        <w:rFonts w:ascii="Courier New" w:hAnsi="Courier New" w:cs="Courier New" w:hint="default"/>
+      </w:rPr>
+    </w:lvl>
+    <w:lvl w:ilvl="5" w:tplc="04070005" w:tentative="1">
+      <w:start w:val="1"/>
+      <w:numFmt w:val="bullet"/>
+      <w:lvlText w:val=""/>
+      <w:lvlJc w:val="left"/>
+      <w:pPr>
+        <w:ind w:left="3960" w:hanging="360"/>
+      </w:pPr>
+      <w:rPr>
+        <w:rFonts w:ascii="Wingdings" w:hAnsi="Wingdings" w:hint="default"/>
+      </w:rPr>
+    </w:lvl>
+    <w:lvl w:ilvl="6" w:tplc="04070001" w:tentative="1">
+      <w:start w:val="1"/>
+      <w:numFmt w:val="bullet"/>
+      <w:lvlText w:val=""/>
+      <w:lvlJc w:val="left"/>
+      <w:pPr>
+        <w:ind w:left="4680" w:hanging="360"/>
+      </w:pPr>
+      <w:rPr>
+        <w:rFonts w:ascii="Symbol" w:hAnsi="Symbol" w:hint="default"/>
+      </w:rPr>
+    </w:lvl>
+    <w:lvl w:ilvl="7" w:tplc="04070003" w:tentative="1">
+      <w:start w:val="1"/>
+      <w:numFmt w:val="bullet"/>
+      <w:lvlText w:val="o"/>
+      <w:lvlJc w:val="left"/>
+      <w:pPr>
+        <w:ind w:left="5400" w:hanging="360"/>
+      </w:pPr>
+      <w:rPr>
+        <w:rFonts w:ascii="Courier New" w:hAnsi="Courier New" w:cs="Courier New" w:hint="default"/>
+      </w:rPr>
+    </w:lvl>
+    <w:lvl w:ilvl="8" w:tplc="04070005" w:tentative="1">
+      <w:start w:val="1"/>
+      <w:numFmt w:val="bullet"/>
+      <w:lvlText w:val=""/>
+      <w:lvlJc w:val="left"/>
+      <w:pPr>
+        <w:ind w:left="6120" w:hanging="360"/>
+      </w:pPr>
+      <w:rPr>
+        <w:rFonts w:ascii="Wingdings" w:hAnsi="Wingdings" w:hint="default"/>
+      </w:rPr>
+    </w:lvl>
+  </w:abstractNum>
+  <w:num w:numId="1">
+    <w:abstractNumId w:val="0"/>
+  </w:num>
+</w:numbering>
 </file>
 
 <file path=word/styles.xml><?xml version="1.0" encoding="utf-8"?>
@@ -469,6 +960,7 @@
     <w:lsdException w:name="HTML Sample" w:semiHidden="1" w:unhideWhenUsed="1"/>
     <w:lsdException w:name="HTML Typewriter" w:semiHidden="1" w:unhideWhenUsed="1"/>
     <w:lsdException w:name="HTML Variable" w:semiHidden="1" w:unhideWhenUsed="1"/>
+    <w:lsdException w:name="Normal Table" w:semiHidden="1" w:unhideWhenUsed="1"/>
     <w:lsdException w:name="annotation subject" w:semiHidden="1" w:unhideWhenUsed="1"/>
     <w:lsdException w:name="No List" w:semiHidden="1" w:unhideWhenUsed="1"/>
     <w:lsdException w:name="Outline List 1" w:semiHidden="1" w:unhideWhenUsed="1"/>
@@ -514,9 +1006,11 @@
     <w:lsdException w:name="Table Subtle 1" w:semiHidden="1" w:unhideWhenUsed="1"/>
     <w:lsdException w:name="Table Subtle 2" w:semiHidden="1" w:unhideWhenUsed="1"/>
     <w:lsdException w:name="Table Web 1" w:semiHidden="1" w:unhideWhenUsed="1"/>
+    <w:lsdException w:name="Table Web 2" w:semiHidden="1" w:unhideWhenUsed="1"/>
     <w:lsdException w:name="Table Web 3" w:semiHidden="1" w:unhideWhenUsed="1"/>
     <w:lsdException w:name="Balloon Text" w:semiHidden="1" w:unhideWhenUsed="1"/>
     <w:lsdException w:name="Table Grid" w:uiPriority="39"/>
+    <w:lsdException w:name="Table Theme" w:semiHidden="1" w:unhideWhenUsed="1"/>
     <w:lsdException w:name="Placeholder Text" w:semiHidden="1"/>
     <w:lsdException w:name="No Spacing" w:uiPriority="1" w:qFormat="1"/>
     <w:lsdException w:name="Light Shading" w:uiPriority="60"/>
@@ -743,6 +1237,27 @@
     <w:name w:val="Normal"/>
     <w:qFormat/>
   </w:style>
+  <w:style w:type="paragraph" w:styleId="berschrift1">
+    <w:name w:val="heading 1"/>
+    <w:basedOn w:val="Standard"/>
+    <w:next w:val="Standard"/>
+    <w:link w:val="berschrift1Zchn"/>
+    <w:uiPriority w:val="9"/>
+    <w:qFormat/>
+    <w:rsid w:val="00F63242"/>
+    <w:pPr>
+      <w:keepNext/>
+      <w:keepLines/>
+      <w:spacing w:before="240" w:after="0"/>
+      <w:outlineLvl w:val="0"/>
+    </w:pPr>
+    <w:rPr>
+      <w:rFonts w:asciiTheme="majorHAnsi" w:eastAsiaTheme="majorEastAsia" w:hAnsiTheme="majorHAnsi" w:cstheme="majorBidi"/>
+      <w:color w:val="2F5496" w:themeColor="accent1" w:themeShade="BF"/>
+      <w:sz w:val="32"/>
+      <w:szCs w:val="32"/>
+    </w:rPr>
+  </w:style>
   <w:style w:type="character" w:default="1" w:styleId="Absatz-Standardschriftart">
     <w:name w:val="Default Paragraph Font"/>
     <w:uiPriority w:val="1"/>
@@ -803,6 +1318,30 @@
       <w:sz w:val="56"/>
       <w:szCs w:val="56"/>
     </w:rPr>
+  </w:style>
+  <w:style w:type="character" w:customStyle="1" w:styleId="berschrift1Zchn">
+    <w:name w:val="Überschrift 1 Zchn"/>
+    <w:basedOn w:val="Absatz-Standardschriftart"/>
+    <w:link w:val="berschrift1"/>
+    <w:uiPriority w:val="9"/>
+    <w:rsid w:val="00F63242"/>
+    <w:rPr>
+      <w:rFonts w:asciiTheme="majorHAnsi" w:eastAsiaTheme="majorEastAsia" w:hAnsiTheme="majorHAnsi" w:cstheme="majorBidi"/>
+      <w:color w:val="2F5496" w:themeColor="accent1" w:themeShade="BF"/>
+      <w:sz w:val="32"/>
+      <w:szCs w:val="32"/>
+    </w:rPr>
+  </w:style>
+  <w:style w:type="paragraph" w:styleId="Listenabsatz">
+    <w:name w:val="List Paragraph"/>
+    <w:basedOn w:val="Standard"/>
+    <w:uiPriority w:val="34"/>
+    <w:qFormat/>
+    <w:rsid w:val="00F63242"/>
+    <w:pPr>
+      <w:ind w:left="720"/>
+      <w:contextualSpacing/>
+    </w:pPr>
   </w:style>
 </w:styles>
 </file>

</xml_diff>